<commit_message>
Update UML - Chess.mdj
</commit_message>
<xml_diff>
--- a/Labo08_rapport_Gillet_Haye.docx
+++ b/Labo08_rapport_Gillet_Haye.docx
@@ -1,6 +1,6 @@
 
 <file path=word/document.xml><?xml version="1.0" encoding="utf-8"?>
-<w:document xmlns:wpc="http://schemas.microsoft.com/office/word/2010/wordprocessingCanvas" xmlns:cx="http://schemas.microsoft.com/office/drawing/2014/chartex" xmlns:cx1="http://schemas.microsoft.com/office/drawing/2015/9/8/chartex" xmlns:cx2="http://schemas.microsoft.com/office/drawing/2015/10/21/chartex" xmlns:cx3="http://schemas.microsoft.com/office/drawing/2016/5/9/chartex" xmlns:cx4="http://schemas.microsoft.com/office/drawing/2016/5/10/chartex" xmlns:cx5="http://schemas.microsoft.com/office/drawing/2016/5/11/chartex" xmlns:cx6="http://schemas.microsoft.com/office/drawing/2016/5/12/chartex" xmlns:cx7="http://schemas.microsoft.com/office/drawing/2016/5/13/chartex" xmlns:cx8="http://schemas.microsoft.com/office/drawing/2016/5/14/chartex" xmlns:mc="http://schemas.openxmlformats.org/markup-compatibility/2006" xmlns:aink="http://schemas.microsoft.com/office/drawing/2016/ink" xmlns:am3d="http://schemas.microsoft.com/office/drawing/2017/model3d" xmlns:o="urn:schemas-microsoft-com:office:office" xmlns:oel="http://schemas.microsoft.com/office/2019/extlst" xmlns:r="http://schemas.openxmlformats.org/officeDocument/2006/relationships" xmlns:m="http://schemas.openxmlformats.org/officeDocument/2006/math" xmlns:v="urn:schemas-microsoft-com:vml" xmlns:wp14="http://schemas.microsoft.com/office/word/2010/wordprocessingDrawing" xmlns:wp="http://schemas.openxmlformats.org/drawingml/2006/wordprocessingDrawing" xmlns:w10="urn:schemas-microsoft-com:office:word" xmlns:w="http://schemas.openxmlformats.org/wordprocessingml/2006/main" xmlns:w14="http://schemas.microsoft.com/office/word/2010/wordml" xmlns:w15="http://schemas.microsoft.com/office/word/2012/wordml" xmlns:w16cex="http://schemas.microsoft.com/office/word/2018/wordml/cex" xmlns:w16cid="http://schemas.microsoft.com/office/word/2016/wordml/cid" xmlns:w16="http://schemas.microsoft.com/office/word/2018/wordml" xmlns:w16sdtdh="http://schemas.microsoft.com/office/word/2020/wordml/sdtdatahash" xmlns:w16se="http://schemas.microsoft.com/office/word/2015/wordml/symex" xmlns:wpg="http://schemas.microsoft.com/office/word/2010/wordprocessingGroup" xmlns:wpi="http://schemas.microsoft.com/office/word/2010/wordprocessingInk" xmlns:wne="http://schemas.microsoft.com/office/word/2006/wordml" xmlns:wps="http://schemas.microsoft.com/office/word/2010/wordprocessingShape" mc:Ignorable="w14 w15 w16se w16cid w16 w16cex w16sdtdh wp14">
+<w:document xmlns:wpc="http://schemas.microsoft.com/office/word/2010/wordprocessingCanvas" xmlns:cx="http://schemas.microsoft.com/office/drawing/2014/chartex" xmlns:cx1="http://schemas.microsoft.com/office/drawing/2015/9/8/chartex" xmlns:cx2="http://schemas.microsoft.com/office/drawing/2015/10/21/chartex" xmlns:cx3="http://schemas.microsoft.com/office/drawing/2016/5/9/chartex" xmlns:cx4="http://schemas.microsoft.com/office/drawing/2016/5/10/chartex" xmlns:cx5="http://schemas.microsoft.com/office/drawing/2016/5/11/chartex" xmlns:cx6="http://schemas.microsoft.com/office/drawing/2016/5/12/chartex" xmlns:cx7="http://schemas.microsoft.com/office/drawing/2016/5/13/chartex" xmlns:cx8="http://schemas.microsoft.com/office/drawing/2016/5/14/chartex" xmlns:mc="http://schemas.openxmlformats.org/markup-compatibility/2006" xmlns:aink="http://schemas.microsoft.com/office/drawing/2016/ink" xmlns:am3d="http://schemas.microsoft.com/office/drawing/2017/model3d" xmlns:o="urn:schemas-microsoft-com:office:office" xmlns:r="http://schemas.openxmlformats.org/officeDocument/2006/relationships" xmlns:m="http://schemas.openxmlformats.org/officeDocument/2006/math" xmlns:v="urn:schemas-microsoft-com:vml" xmlns:wp14="http://schemas.microsoft.com/office/word/2010/wordprocessingDrawing" xmlns:wp="http://schemas.openxmlformats.org/drawingml/2006/wordprocessingDrawing" xmlns:w10="urn:schemas-microsoft-com:office:word" xmlns:w="http://schemas.openxmlformats.org/wordprocessingml/2006/main" xmlns:w14="http://schemas.microsoft.com/office/word/2010/wordml" xmlns:w15="http://schemas.microsoft.com/office/word/2012/wordml" xmlns:w16cex="http://schemas.microsoft.com/office/word/2018/wordml/cex" xmlns:w16cid="http://schemas.microsoft.com/office/word/2016/wordml/cid" xmlns:w16="http://schemas.microsoft.com/office/word/2018/wordml" xmlns:w16sdtdh="http://schemas.microsoft.com/office/word/2020/wordml/sdtdatahash" xmlns:w16se="http://schemas.microsoft.com/office/word/2015/wordml/symex" xmlns:wpg="http://schemas.microsoft.com/office/word/2010/wordprocessingGroup" xmlns:wpi="http://schemas.microsoft.com/office/word/2010/wordprocessingInk" xmlns:wne="http://schemas.microsoft.com/office/word/2006/wordml" xmlns:wps="http://schemas.microsoft.com/office/word/2010/wordprocessingShape" mc:Ignorable="w14 w15 w16se w16cid w16 w16cex w16sdtdh wp14">
   <w:body>
     <w:p/>
     <w:p>
@@ -68,8 +68,35 @@
           <w:sz w:val="28"/>
           <w:szCs w:val="28"/>
         </w:rPr>
-        <w:t>Auteurs : P.Gillet &amp; L.Haye</w:t>
+        <w:t xml:space="preserve">Auteurs : </w:t>
       </w:r>
+      <w:proofErr w:type="spellStart"/>
+      <w:proofErr w:type="gramStart"/>
+      <w:r>
+        <w:rPr>
+          <w:sz w:val="28"/>
+          <w:szCs w:val="28"/>
+        </w:rPr>
+        <w:t>P.Gillet</w:t>
+      </w:r>
+      <w:proofErr w:type="spellEnd"/>
+      <w:proofErr w:type="gramEnd"/>
+      <w:r>
+        <w:rPr>
+          <w:sz w:val="28"/>
+          <w:szCs w:val="28"/>
+        </w:rPr>
+        <w:t xml:space="preserve"> &amp; </w:t>
+      </w:r>
+      <w:proofErr w:type="spellStart"/>
+      <w:r>
+        <w:rPr>
+          <w:sz w:val="28"/>
+          <w:szCs w:val="28"/>
+        </w:rPr>
+        <w:t>L.Haye</w:t>
+      </w:r>
+      <w:proofErr w:type="spellEnd"/>
     </w:p>
     <w:p>
       <w:pPr>
@@ -172,7 +199,7 @@
           <w:r>
             <w:fldChar w:fldCharType="separate"/>
           </w:r>
-          <w:hyperlink w:anchor="_Toc156213204" w:history="1">
+          <w:hyperlink w:anchor="_Toc156303603" w:history="1">
             <w:r>
               <w:rPr>
                 <w:rStyle w:val="Lienhypertexte"/>
@@ -216,7 +243,7 @@
                 <w:noProof/>
                 <w:webHidden/>
               </w:rPr>
-              <w:instrText xml:space="preserve"> PAGEREF _Toc156213204 \h </w:instrText>
+              <w:instrText xml:space="preserve"> PAGEREF _Toc156303603 \h </w:instrText>
             </w:r>
             <w:r>
               <w:rPr>
@@ -262,7 +289,7 @@
               <w14:ligatures w14:val="none"/>
             </w:rPr>
           </w:pPr>
-          <w:hyperlink w:anchor="_Toc156213205" w:history="1">
+          <w:hyperlink w:anchor="_Toc156303604" w:history="1">
             <w:r>
               <w:rPr>
                 <w:rStyle w:val="Lienhypertexte"/>
@@ -306,7 +333,7 @@
                 <w:noProof/>
                 <w:webHidden/>
               </w:rPr>
-              <w:instrText xml:space="preserve"> PAGEREF _Toc156213205 \h </w:instrText>
+              <w:instrText xml:space="preserve"> PAGEREF _Toc156303604 \h </w:instrText>
             </w:r>
             <w:r>
               <w:rPr>
@@ -352,7 +379,7 @@
               <w14:ligatures w14:val="none"/>
             </w:rPr>
           </w:pPr>
-          <w:hyperlink w:anchor="_Toc156213206" w:history="1">
+          <w:hyperlink w:anchor="_Toc156303605" w:history="1">
             <w:r>
               <w:rPr>
                 <w:rStyle w:val="Lienhypertexte"/>
@@ -396,7 +423,7 @@
                 <w:noProof/>
                 <w:webHidden/>
               </w:rPr>
-              <w:instrText xml:space="preserve"> PAGEREF _Toc156213206 \h </w:instrText>
+              <w:instrText xml:space="preserve"> PAGEREF _Toc156303605 \h </w:instrText>
             </w:r>
             <w:r>
               <w:rPr>
@@ -442,7 +469,7 @@
               <w14:ligatures w14:val="none"/>
             </w:rPr>
           </w:pPr>
-          <w:hyperlink w:anchor="_Toc156213207" w:history="1">
+          <w:hyperlink w:anchor="_Toc156303606" w:history="1">
             <w:r>
               <w:rPr>
                 <w:rStyle w:val="Lienhypertexte"/>
@@ -486,7 +513,7 @@
                 <w:noProof/>
                 <w:webHidden/>
               </w:rPr>
-              <w:instrText xml:space="preserve"> PAGEREF _Toc156213207 \h </w:instrText>
+              <w:instrText xml:space="preserve"> PAGEREF _Toc156303606 \h </w:instrText>
             </w:r>
             <w:r>
               <w:rPr>
@@ -542,7 +569,6 @@
         </w:sectPr>
       </w:pPr>
     </w:p>
-    <w:p/>
     <w:p>
       <w:pPr>
         <w:pStyle w:val="Titre1"/>
@@ -551,7 +577,75 @@
           <w:numId w:val="1"/>
         </w:numPr>
       </w:pPr>
-      <w:bookmarkStart w:id="0" w:name="_Toc156213204"/>
+      <w:bookmarkStart w:id="0" w:name="_Toc156303603"/>
+      <w:r>
+        <w:rPr>
+          <w:noProof/>
+        </w:rPr>
+        <w:lastRenderedPageBreak/>
+        <w:drawing>
+          <wp:anchor distT="0" distB="0" distL="114300" distR="114300" simplePos="0" relativeHeight="251658240" behindDoc="0" locked="0" layoutInCell="1" allowOverlap="1" wp14:anchorId="498FE14B" wp14:editId="329CC2E0">
+            <wp:simplePos x="0" y="0"/>
+            <wp:positionH relativeFrom="column">
+              <wp:posOffset>-129328</wp:posOffset>
+            </wp:positionH>
+            <wp:positionV relativeFrom="paragraph">
+              <wp:posOffset>294005</wp:posOffset>
+            </wp:positionV>
+            <wp:extent cx="9529474" cy="6477000"/>
+            <wp:effectExtent l="0" t="0" r="0" b="0"/>
+            <wp:wrapNone/>
+            <wp:docPr id="1" name="Image 1"/>
+            <wp:cNvGraphicFramePr>
+              <a:graphicFrameLocks xmlns:a="http://schemas.openxmlformats.org/drawingml/2006/main" noChangeAspect="1"/>
+            </wp:cNvGraphicFramePr>
+            <a:graphic xmlns:a="http://schemas.openxmlformats.org/drawingml/2006/main">
+              <a:graphicData uri="http://schemas.openxmlformats.org/drawingml/2006/picture">
+                <pic:pic xmlns:pic="http://schemas.openxmlformats.org/drawingml/2006/picture">
+                  <pic:nvPicPr>
+                    <pic:cNvPr id="0" name="Picture 1"/>
+                    <pic:cNvPicPr>
+                      <a:picLocks noChangeAspect="1" noChangeArrowheads="1"/>
+                    </pic:cNvPicPr>
+                  </pic:nvPicPr>
+                  <pic:blipFill>
+                    <a:blip r:embed="rId10" cstate="print">
+                      <a:extLst>
+                        <a:ext uri="{28A0092B-C50C-407E-A947-70E740481C1C}">
+                          <a14:useLocalDpi xmlns:a14="http://schemas.microsoft.com/office/drawing/2010/main" val="0"/>
+                        </a:ext>
+                      </a:extLst>
+                    </a:blip>
+                    <a:srcRect/>
+                    <a:stretch>
+                      <a:fillRect/>
+                    </a:stretch>
+                  </pic:blipFill>
+                  <pic:spPr bwMode="auto">
+                    <a:xfrm>
+                      <a:off x="0" y="0"/>
+                      <a:ext cx="9542550" cy="6485888"/>
+                    </a:xfrm>
+                    <a:prstGeom prst="rect">
+                      <a:avLst/>
+                    </a:prstGeom>
+                    <a:noFill/>
+                    <a:ln>
+                      <a:noFill/>
+                    </a:ln>
+                  </pic:spPr>
+                </pic:pic>
+              </a:graphicData>
+            </a:graphic>
+            <wp14:sizeRelH relativeFrom="page">
+              <wp14:pctWidth>0</wp14:pctWidth>
+            </wp14:sizeRelH>
+            <wp14:sizeRelV relativeFrom="page">
+              <wp14:pctHeight>0</wp14:pctHeight>
+            </wp14:sizeRelV>
+          </wp:anchor>
+        </w:drawing>
+      </w:r>
       <w:r>
         <w:t>UML</w:t>
       </w:r>
@@ -575,7 +669,7 @@
           <w:numId w:val="1"/>
         </w:numPr>
       </w:pPr>
-      <w:bookmarkStart w:id="1" w:name="_Toc156213205"/>
+      <w:bookmarkStart w:id="1" w:name="_Toc156303604"/>
       <w:r>
         <w:lastRenderedPageBreak/>
         <w:t>Choix de conception</w:t>
@@ -603,13 +697,15 @@
         </w:numPr>
       </w:pPr>
       <w:r>
-        <w:t xml:space="preserve">Afin de factoriser un peu notre code, nous avons </w:t>
+        <w:t xml:space="preserve">Afin de factoriser un peu notre code, nous avons représenté les coordonnées x, y d’une case avec la classe Point, disponible dans </w:t>
       </w:r>
+      <w:proofErr w:type="spellStart"/>
       <w:r>
-        <w:t>représenté</w:t>
+        <w:t>java.awt</w:t>
       </w:r>
+      <w:proofErr w:type="spellEnd"/>
       <w:r>
-        <w:t xml:space="preserve"> les coordonnées x, y d’une case avec la classe Point, disponible dans java.awt.</w:t>
+        <w:t>.</w:t>
       </w:r>
     </w:p>
     <w:p>
@@ -656,7 +752,7 @@
           <w:numId w:val="1"/>
         </w:numPr>
       </w:pPr>
-      <w:bookmarkStart w:id="2" w:name="_Toc156213206"/>
+      <w:bookmarkStart w:id="2" w:name="_Toc156303605"/>
       <w:r>
         <w:t>Conception de l’échec et mat</w:t>
       </w:r>
@@ -664,7 +760,13 @@
     </w:p>
     <w:p>
       <w:r>
-        <w:t>La détection de l’échec et mat à été implémentée. Pour le détecter nous avons une fois la détection d’un échec fais les tests suivants afin de voir si le roi à une chance d’échapper à celui-ci :</w:t>
+        <w:t xml:space="preserve">La détection de l’échec et mat </w:t>
+      </w:r>
+      <w:r>
+        <w:t>a</w:t>
+      </w:r>
+      <w:r>
+        <w:t xml:space="preserve"> été implémentée. Pour le détecter nous avons une fois la détection d’un échec fais les tests suivants afin de voir si le roi à une chance d’échapper à celui-ci :</w:t>
       </w:r>
     </w:p>
     <w:p>
@@ -716,7 +818,7 @@
           <w:numId w:val="1"/>
         </w:numPr>
       </w:pPr>
-      <w:bookmarkStart w:id="3" w:name="_Toc156213207"/>
+      <w:bookmarkStart w:id="3" w:name="_Toc156303606"/>
       <w:r>
         <w:t>Tests</w:t>
       </w:r>
@@ -735,8 +837,17 @@
           <w:b/>
           <w:bCs/>
         </w:rPr>
-        <w:t>Tests de la classe Board</w:t>
+        <w:t xml:space="preserve">Tests de la classe </w:t>
       </w:r>
+      <w:proofErr w:type="spellStart"/>
+      <w:r>
+        <w:rPr>
+          <w:b/>
+          <w:bCs/>
+        </w:rPr>
+        <w:t>Board</w:t>
+      </w:r>
+      <w:proofErr w:type="spellEnd"/>
     </w:p>
     <w:tbl>
       <w:tblPr>
@@ -1933,8 +2044,16 @@
               <w:rPr>
                 <w:rFonts w:eastAsia="Calibri"/>
               </w:rPr>
-              <w:t>Méthode toString</w:t>
-            </w:r>
+              <w:t xml:space="preserve">Méthode </w:t>
+            </w:r>
+            <w:proofErr w:type="spellStart"/>
+            <w:r>
+              <w:rPr>
+                <w:rFonts w:eastAsia="Calibri"/>
+              </w:rPr>
+              <w:t>toString</w:t>
+            </w:r>
+            <w:proofErr w:type="spellEnd"/>
           </w:p>
         </w:tc>
         <w:tc>
@@ -2909,6 +3028,22 @@
           <w:b/>
           <w:bCs/>
         </w:rPr>
+        <w:br w:type="page"/>
+      </w:r>
+    </w:p>
+    <w:p>
+      <w:pPr>
+        <w:rPr>
+          <w:b/>
+          <w:bCs/>
+        </w:rPr>
+      </w:pPr>
+      <w:r>
+        <w:rPr>
+          <w:b/>
+          <w:bCs/>
+        </w:rPr>
+        <w:lastRenderedPageBreak/>
         <w:t>Tests du Cavalier</w:t>
       </w:r>
     </w:p>
@@ -3008,7 +3143,6 @@
               <w:rPr>
                 <w:rFonts w:eastAsia="Calibri"/>
               </w:rPr>
-              <w:lastRenderedPageBreak/>
               <w:t>Mouvements en « L », avec restriction de distance et ignorant les collisions sur son chemin</w:t>
             </w:r>
           </w:p>
@@ -3204,7 +3338,7 @@
 </file>
 
 <file path=word/endnotes.xml><?xml version="1.0" encoding="utf-8"?>
-<w:endnotes xmlns:wpc="http://schemas.microsoft.com/office/word/2010/wordprocessingCanvas" xmlns:cx="http://schemas.microsoft.com/office/drawing/2014/chartex" xmlns:cx1="http://schemas.microsoft.com/office/drawing/2015/9/8/chartex" xmlns:cx2="http://schemas.microsoft.com/office/drawing/2015/10/21/chartex" xmlns:cx3="http://schemas.microsoft.com/office/drawing/2016/5/9/chartex" xmlns:cx4="http://schemas.microsoft.com/office/drawing/2016/5/10/chartex" xmlns:cx5="http://schemas.microsoft.com/office/drawing/2016/5/11/chartex" xmlns:cx6="http://schemas.microsoft.com/office/drawing/2016/5/12/chartex" xmlns:cx7="http://schemas.microsoft.com/office/drawing/2016/5/13/chartex" xmlns:cx8="http://schemas.microsoft.com/office/drawing/2016/5/14/chartex" xmlns:mc="http://schemas.openxmlformats.org/markup-compatibility/2006" xmlns:aink="http://schemas.microsoft.com/office/drawing/2016/ink" xmlns:am3d="http://schemas.microsoft.com/office/drawing/2017/model3d" xmlns:o="urn:schemas-microsoft-com:office:office" xmlns:oel="http://schemas.microsoft.com/office/2019/extlst" xmlns:r="http://schemas.openxmlformats.org/officeDocument/2006/relationships" xmlns:m="http://schemas.openxmlformats.org/officeDocument/2006/math" xmlns:v="urn:schemas-microsoft-com:vml" xmlns:wp14="http://schemas.microsoft.com/office/word/2010/wordprocessingDrawing" xmlns:wp="http://schemas.openxmlformats.org/drawingml/2006/wordprocessingDrawing" xmlns:w10="urn:schemas-microsoft-com:office:word" xmlns:w="http://schemas.openxmlformats.org/wordprocessingml/2006/main" xmlns:w14="http://schemas.microsoft.com/office/word/2010/wordml" xmlns:w15="http://schemas.microsoft.com/office/word/2012/wordml" xmlns:w16cex="http://schemas.microsoft.com/office/word/2018/wordml/cex" xmlns:w16cid="http://schemas.microsoft.com/office/word/2016/wordml/cid" xmlns:w16="http://schemas.microsoft.com/office/word/2018/wordml" xmlns:w16sdtdh="http://schemas.microsoft.com/office/word/2020/wordml/sdtdatahash" xmlns:w16se="http://schemas.microsoft.com/office/word/2015/wordml/symex" xmlns:wpg="http://schemas.microsoft.com/office/word/2010/wordprocessingGroup" xmlns:wpi="http://schemas.microsoft.com/office/word/2010/wordprocessingInk" xmlns:wne="http://schemas.microsoft.com/office/word/2006/wordml" xmlns:wps="http://schemas.microsoft.com/office/word/2010/wordprocessingShape" mc:Ignorable="w14 w15 w16se w16cid w16 w16cex w16sdtdh wp14">
+<w:endnotes xmlns:wpc="http://schemas.microsoft.com/office/word/2010/wordprocessingCanvas" xmlns:cx="http://schemas.microsoft.com/office/drawing/2014/chartex" xmlns:cx1="http://schemas.microsoft.com/office/drawing/2015/9/8/chartex" xmlns:cx2="http://schemas.microsoft.com/office/drawing/2015/10/21/chartex" xmlns:cx3="http://schemas.microsoft.com/office/drawing/2016/5/9/chartex" xmlns:cx4="http://schemas.microsoft.com/office/drawing/2016/5/10/chartex" xmlns:cx5="http://schemas.microsoft.com/office/drawing/2016/5/11/chartex" xmlns:cx6="http://schemas.microsoft.com/office/drawing/2016/5/12/chartex" xmlns:cx7="http://schemas.microsoft.com/office/drawing/2016/5/13/chartex" xmlns:cx8="http://schemas.microsoft.com/office/drawing/2016/5/14/chartex" xmlns:mc="http://schemas.openxmlformats.org/markup-compatibility/2006" xmlns:aink="http://schemas.microsoft.com/office/drawing/2016/ink" xmlns:am3d="http://schemas.microsoft.com/office/drawing/2017/model3d" xmlns:o="urn:schemas-microsoft-com:office:office" xmlns:r="http://schemas.openxmlformats.org/officeDocument/2006/relationships" xmlns:m="http://schemas.openxmlformats.org/officeDocument/2006/math" xmlns:v="urn:schemas-microsoft-com:vml" xmlns:wp14="http://schemas.microsoft.com/office/word/2010/wordprocessingDrawing" xmlns:wp="http://schemas.openxmlformats.org/drawingml/2006/wordprocessingDrawing" xmlns:w10="urn:schemas-microsoft-com:office:word" xmlns:w="http://schemas.openxmlformats.org/wordprocessingml/2006/main" xmlns:w14="http://schemas.microsoft.com/office/word/2010/wordml" xmlns:w15="http://schemas.microsoft.com/office/word/2012/wordml" xmlns:w16cex="http://schemas.microsoft.com/office/word/2018/wordml/cex" xmlns:w16cid="http://schemas.microsoft.com/office/word/2016/wordml/cid" xmlns:w16="http://schemas.microsoft.com/office/word/2018/wordml" xmlns:w16sdtdh="http://schemas.microsoft.com/office/word/2020/wordml/sdtdatahash" xmlns:w16se="http://schemas.microsoft.com/office/word/2015/wordml/symex" xmlns:wpg="http://schemas.microsoft.com/office/word/2010/wordprocessingGroup" xmlns:wpi="http://schemas.microsoft.com/office/word/2010/wordprocessingInk" xmlns:wne="http://schemas.microsoft.com/office/word/2006/wordml" xmlns:wps="http://schemas.microsoft.com/office/word/2010/wordprocessingShape" mc:Ignorable="w14 w15 w16se w16cid w16 w16cex w16sdtdh wp14">
   <w:endnote w:type="separator" w:id="-1">
     <w:p>
       <w:pPr>
@@ -3229,7 +3363,7 @@
 </file>
 
 <file path=word/footer1.xml><?xml version="1.0" encoding="utf-8"?>
-<w:ftr xmlns:wpc="http://schemas.microsoft.com/office/word/2010/wordprocessingCanvas" xmlns:cx="http://schemas.microsoft.com/office/drawing/2014/chartex" xmlns:cx1="http://schemas.microsoft.com/office/drawing/2015/9/8/chartex" xmlns:cx2="http://schemas.microsoft.com/office/drawing/2015/10/21/chartex" xmlns:cx3="http://schemas.microsoft.com/office/drawing/2016/5/9/chartex" xmlns:cx4="http://schemas.microsoft.com/office/drawing/2016/5/10/chartex" xmlns:cx5="http://schemas.microsoft.com/office/drawing/2016/5/11/chartex" xmlns:cx6="http://schemas.microsoft.com/office/drawing/2016/5/12/chartex" xmlns:cx7="http://schemas.microsoft.com/office/drawing/2016/5/13/chartex" xmlns:cx8="http://schemas.microsoft.com/office/drawing/2016/5/14/chartex" xmlns:mc="http://schemas.openxmlformats.org/markup-compatibility/2006" xmlns:aink="http://schemas.microsoft.com/office/drawing/2016/ink" xmlns:am3d="http://schemas.microsoft.com/office/drawing/2017/model3d" xmlns:o="urn:schemas-microsoft-com:office:office" xmlns:oel="http://schemas.microsoft.com/office/2019/extlst" xmlns:r="http://schemas.openxmlformats.org/officeDocument/2006/relationships" xmlns:m="http://schemas.openxmlformats.org/officeDocument/2006/math" xmlns:v="urn:schemas-microsoft-com:vml" xmlns:wp14="http://schemas.microsoft.com/office/word/2010/wordprocessingDrawing" xmlns:wp="http://schemas.openxmlformats.org/drawingml/2006/wordprocessingDrawing" xmlns:w10="urn:schemas-microsoft-com:office:word" xmlns:w="http://schemas.openxmlformats.org/wordprocessingml/2006/main" xmlns:w14="http://schemas.microsoft.com/office/word/2010/wordml" xmlns:w15="http://schemas.microsoft.com/office/word/2012/wordml" xmlns:w16cex="http://schemas.microsoft.com/office/word/2018/wordml/cex" xmlns:w16cid="http://schemas.microsoft.com/office/word/2016/wordml/cid" xmlns:w16="http://schemas.microsoft.com/office/word/2018/wordml" xmlns:w16sdtdh="http://schemas.microsoft.com/office/word/2020/wordml/sdtdatahash" xmlns:w16se="http://schemas.microsoft.com/office/word/2015/wordml/symex" xmlns:wpg="http://schemas.microsoft.com/office/word/2010/wordprocessingGroup" xmlns:wpi="http://schemas.microsoft.com/office/word/2010/wordprocessingInk" xmlns:wne="http://schemas.microsoft.com/office/word/2006/wordml" xmlns:wps="http://schemas.microsoft.com/office/word/2010/wordprocessingShape" mc:Ignorable="w14 w15 w16se w16cid w16 w16cex w16sdtdh wp14">
+<w:ftr xmlns:wpc="http://schemas.microsoft.com/office/word/2010/wordprocessingCanvas" xmlns:cx="http://schemas.microsoft.com/office/drawing/2014/chartex" xmlns:cx1="http://schemas.microsoft.com/office/drawing/2015/9/8/chartex" xmlns:cx2="http://schemas.microsoft.com/office/drawing/2015/10/21/chartex" xmlns:cx3="http://schemas.microsoft.com/office/drawing/2016/5/9/chartex" xmlns:cx4="http://schemas.microsoft.com/office/drawing/2016/5/10/chartex" xmlns:cx5="http://schemas.microsoft.com/office/drawing/2016/5/11/chartex" xmlns:cx6="http://schemas.microsoft.com/office/drawing/2016/5/12/chartex" xmlns:cx7="http://schemas.microsoft.com/office/drawing/2016/5/13/chartex" xmlns:cx8="http://schemas.microsoft.com/office/drawing/2016/5/14/chartex" xmlns:mc="http://schemas.openxmlformats.org/markup-compatibility/2006" xmlns:aink="http://schemas.microsoft.com/office/drawing/2016/ink" xmlns:am3d="http://schemas.microsoft.com/office/drawing/2017/model3d" xmlns:o="urn:schemas-microsoft-com:office:office" xmlns:r="http://schemas.openxmlformats.org/officeDocument/2006/relationships" xmlns:m="http://schemas.openxmlformats.org/officeDocument/2006/math" xmlns:v="urn:schemas-microsoft-com:vml" xmlns:wp14="http://schemas.microsoft.com/office/word/2010/wordprocessingDrawing" xmlns:wp="http://schemas.openxmlformats.org/drawingml/2006/wordprocessingDrawing" xmlns:w10="urn:schemas-microsoft-com:office:word" xmlns:w="http://schemas.openxmlformats.org/wordprocessingml/2006/main" xmlns:w14="http://schemas.microsoft.com/office/word/2010/wordml" xmlns:w15="http://schemas.microsoft.com/office/word/2012/wordml" xmlns:w16cex="http://schemas.microsoft.com/office/word/2018/wordml/cex" xmlns:w16cid="http://schemas.microsoft.com/office/word/2016/wordml/cid" xmlns:w16="http://schemas.microsoft.com/office/word/2018/wordml" xmlns:w16sdtdh="http://schemas.microsoft.com/office/word/2020/wordml/sdtdatahash" xmlns:w16se="http://schemas.microsoft.com/office/word/2015/wordml/symex" xmlns:wpg="http://schemas.microsoft.com/office/word/2010/wordprocessingGroup" xmlns:wpi="http://schemas.microsoft.com/office/word/2010/wordprocessingInk" xmlns:wne="http://schemas.microsoft.com/office/word/2006/wordml" xmlns:wps="http://schemas.microsoft.com/office/word/2010/wordprocessingShape" mc:Ignorable="w14 w15 w16se w16cid w16 w16cex w16sdtdh wp14">
   <w:p>
     <w:pPr>
       <w:pStyle w:val="Pieddepage"/>
@@ -3264,15 +3398,27 @@
     <w:r>
       <w:ptab w:relativeTo="margin" w:alignment="right" w:leader="none"/>
     </w:r>
+    <w:proofErr w:type="spellStart"/>
     <w:r>
-      <w:t>P.Gillet &amp; L.Haye</w:t>
+      <w:t>P.Gillet</w:t>
     </w:r>
+    <w:proofErr w:type="spellEnd"/>
+    <w:r>
+      <w:t xml:space="preserve"> &amp; </w:t>
+    </w:r>
+    <w:proofErr w:type="spellStart"/>
+    <w:proofErr w:type="gramStart"/>
+    <w:r>
+      <w:t>L.Haye</w:t>
+    </w:r>
+    <w:proofErr w:type="spellEnd"/>
+    <w:proofErr w:type="gramEnd"/>
   </w:p>
 </w:ftr>
 </file>
 
 <file path=word/footnotes.xml><?xml version="1.0" encoding="utf-8"?>
-<w:footnotes xmlns:wpc="http://schemas.microsoft.com/office/word/2010/wordprocessingCanvas" xmlns:cx="http://schemas.microsoft.com/office/drawing/2014/chartex" xmlns:cx1="http://schemas.microsoft.com/office/drawing/2015/9/8/chartex" xmlns:cx2="http://schemas.microsoft.com/office/drawing/2015/10/21/chartex" xmlns:cx3="http://schemas.microsoft.com/office/drawing/2016/5/9/chartex" xmlns:cx4="http://schemas.microsoft.com/office/drawing/2016/5/10/chartex" xmlns:cx5="http://schemas.microsoft.com/office/drawing/2016/5/11/chartex" xmlns:cx6="http://schemas.microsoft.com/office/drawing/2016/5/12/chartex" xmlns:cx7="http://schemas.microsoft.com/office/drawing/2016/5/13/chartex" xmlns:cx8="http://schemas.microsoft.com/office/drawing/2016/5/14/chartex" xmlns:mc="http://schemas.openxmlformats.org/markup-compatibility/2006" xmlns:aink="http://schemas.microsoft.com/office/drawing/2016/ink" xmlns:am3d="http://schemas.microsoft.com/office/drawing/2017/model3d" xmlns:o="urn:schemas-microsoft-com:office:office" xmlns:oel="http://schemas.microsoft.com/office/2019/extlst" xmlns:r="http://schemas.openxmlformats.org/officeDocument/2006/relationships" xmlns:m="http://schemas.openxmlformats.org/officeDocument/2006/math" xmlns:v="urn:schemas-microsoft-com:vml" xmlns:wp14="http://schemas.microsoft.com/office/word/2010/wordprocessingDrawing" xmlns:wp="http://schemas.openxmlformats.org/drawingml/2006/wordprocessingDrawing" xmlns:w10="urn:schemas-microsoft-com:office:word" xmlns:w="http://schemas.openxmlformats.org/wordprocessingml/2006/main" xmlns:w14="http://schemas.microsoft.com/office/word/2010/wordml" xmlns:w15="http://schemas.microsoft.com/office/word/2012/wordml" xmlns:w16cex="http://schemas.microsoft.com/office/word/2018/wordml/cex" xmlns:w16cid="http://schemas.microsoft.com/office/word/2016/wordml/cid" xmlns:w16="http://schemas.microsoft.com/office/word/2018/wordml" xmlns:w16sdtdh="http://schemas.microsoft.com/office/word/2020/wordml/sdtdatahash" xmlns:w16se="http://schemas.microsoft.com/office/word/2015/wordml/symex" xmlns:wpg="http://schemas.microsoft.com/office/word/2010/wordprocessingGroup" xmlns:wpi="http://schemas.microsoft.com/office/word/2010/wordprocessingInk" xmlns:wne="http://schemas.microsoft.com/office/word/2006/wordml" xmlns:wps="http://schemas.microsoft.com/office/word/2010/wordprocessingShape" mc:Ignorable="w14 w15 w16se w16cid w16 w16cex w16sdtdh wp14">
+<w:footnotes xmlns:wpc="http://schemas.microsoft.com/office/word/2010/wordprocessingCanvas" xmlns:cx="http://schemas.microsoft.com/office/drawing/2014/chartex" xmlns:cx1="http://schemas.microsoft.com/office/drawing/2015/9/8/chartex" xmlns:cx2="http://schemas.microsoft.com/office/drawing/2015/10/21/chartex" xmlns:cx3="http://schemas.microsoft.com/office/drawing/2016/5/9/chartex" xmlns:cx4="http://schemas.microsoft.com/office/drawing/2016/5/10/chartex" xmlns:cx5="http://schemas.microsoft.com/office/drawing/2016/5/11/chartex" xmlns:cx6="http://schemas.microsoft.com/office/drawing/2016/5/12/chartex" xmlns:cx7="http://schemas.microsoft.com/office/drawing/2016/5/13/chartex" xmlns:cx8="http://schemas.microsoft.com/office/drawing/2016/5/14/chartex" xmlns:mc="http://schemas.openxmlformats.org/markup-compatibility/2006" xmlns:aink="http://schemas.microsoft.com/office/drawing/2016/ink" xmlns:am3d="http://schemas.microsoft.com/office/drawing/2017/model3d" xmlns:o="urn:schemas-microsoft-com:office:office" xmlns:r="http://schemas.openxmlformats.org/officeDocument/2006/relationships" xmlns:m="http://schemas.openxmlformats.org/officeDocument/2006/math" xmlns:v="urn:schemas-microsoft-com:vml" xmlns:wp14="http://schemas.microsoft.com/office/word/2010/wordprocessingDrawing" xmlns:wp="http://schemas.openxmlformats.org/drawingml/2006/wordprocessingDrawing" xmlns:w10="urn:schemas-microsoft-com:office:word" xmlns:w="http://schemas.openxmlformats.org/wordprocessingml/2006/main" xmlns:w14="http://schemas.microsoft.com/office/word/2010/wordml" xmlns:w15="http://schemas.microsoft.com/office/word/2012/wordml" xmlns:w16cex="http://schemas.microsoft.com/office/word/2018/wordml/cex" xmlns:w16cid="http://schemas.microsoft.com/office/word/2016/wordml/cid" xmlns:w16="http://schemas.microsoft.com/office/word/2018/wordml" xmlns:w16sdtdh="http://schemas.microsoft.com/office/word/2020/wordml/sdtdatahash" xmlns:w16se="http://schemas.microsoft.com/office/word/2015/wordml/symex" xmlns:wpg="http://schemas.microsoft.com/office/word/2010/wordprocessingGroup" xmlns:wpi="http://schemas.microsoft.com/office/word/2010/wordprocessingInk" xmlns:wne="http://schemas.microsoft.com/office/word/2006/wordml" xmlns:wps="http://schemas.microsoft.com/office/word/2010/wordprocessingShape" mc:Ignorable="w14 w15 w16se w16cid w16 w16cex w16sdtdh wp14">
   <w:footnote w:type="separator" w:id="-1">
     <w:p>
       <w:pPr>
@@ -3297,7 +3443,7 @@
 </file>
 
 <file path=word/header1.xml><?xml version="1.0" encoding="utf-8"?>
-<w:hdr xmlns:wpc="http://schemas.microsoft.com/office/word/2010/wordprocessingCanvas" xmlns:cx="http://schemas.microsoft.com/office/drawing/2014/chartex" xmlns:cx1="http://schemas.microsoft.com/office/drawing/2015/9/8/chartex" xmlns:cx2="http://schemas.microsoft.com/office/drawing/2015/10/21/chartex" xmlns:cx3="http://schemas.microsoft.com/office/drawing/2016/5/9/chartex" xmlns:cx4="http://schemas.microsoft.com/office/drawing/2016/5/10/chartex" xmlns:cx5="http://schemas.microsoft.com/office/drawing/2016/5/11/chartex" xmlns:cx6="http://schemas.microsoft.com/office/drawing/2016/5/12/chartex" xmlns:cx7="http://schemas.microsoft.com/office/drawing/2016/5/13/chartex" xmlns:cx8="http://schemas.microsoft.com/office/drawing/2016/5/14/chartex" xmlns:mc="http://schemas.openxmlformats.org/markup-compatibility/2006" xmlns:aink="http://schemas.microsoft.com/office/drawing/2016/ink" xmlns:am3d="http://schemas.microsoft.com/office/drawing/2017/model3d" xmlns:o="urn:schemas-microsoft-com:office:office" xmlns:oel="http://schemas.microsoft.com/office/2019/extlst" xmlns:r="http://schemas.openxmlformats.org/officeDocument/2006/relationships" xmlns:m="http://schemas.openxmlformats.org/officeDocument/2006/math" xmlns:v="urn:schemas-microsoft-com:vml" xmlns:wp14="http://schemas.microsoft.com/office/word/2010/wordprocessingDrawing" xmlns:wp="http://schemas.openxmlformats.org/drawingml/2006/wordprocessingDrawing" xmlns:w10="urn:schemas-microsoft-com:office:word" xmlns:w="http://schemas.openxmlformats.org/wordprocessingml/2006/main" xmlns:w14="http://schemas.microsoft.com/office/word/2010/wordml" xmlns:w15="http://schemas.microsoft.com/office/word/2012/wordml" xmlns:w16cex="http://schemas.microsoft.com/office/word/2018/wordml/cex" xmlns:w16cid="http://schemas.microsoft.com/office/word/2016/wordml/cid" xmlns:w16="http://schemas.microsoft.com/office/word/2018/wordml" xmlns:w16sdtdh="http://schemas.microsoft.com/office/word/2020/wordml/sdtdatahash" xmlns:w16se="http://schemas.microsoft.com/office/word/2015/wordml/symex" xmlns:wpg="http://schemas.microsoft.com/office/word/2010/wordprocessingGroup" xmlns:wpi="http://schemas.microsoft.com/office/word/2010/wordprocessingInk" xmlns:wne="http://schemas.microsoft.com/office/word/2006/wordml" xmlns:wps="http://schemas.microsoft.com/office/word/2010/wordprocessingShape" mc:Ignorable="w14 w15 w16se w16cid w16 w16cex w16sdtdh wp14">
+<w:hdr xmlns:wpc="http://schemas.microsoft.com/office/word/2010/wordprocessingCanvas" xmlns:cx="http://schemas.microsoft.com/office/drawing/2014/chartex" xmlns:cx1="http://schemas.microsoft.com/office/drawing/2015/9/8/chartex" xmlns:cx2="http://schemas.microsoft.com/office/drawing/2015/10/21/chartex" xmlns:cx3="http://schemas.microsoft.com/office/drawing/2016/5/9/chartex" xmlns:cx4="http://schemas.microsoft.com/office/drawing/2016/5/10/chartex" xmlns:cx5="http://schemas.microsoft.com/office/drawing/2016/5/11/chartex" xmlns:cx6="http://schemas.microsoft.com/office/drawing/2016/5/12/chartex" xmlns:cx7="http://schemas.microsoft.com/office/drawing/2016/5/13/chartex" xmlns:cx8="http://schemas.microsoft.com/office/drawing/2016/5/14/chartex" xmlns:mc="http://schemas.openxmlformats.org/markup-compatibility/2006" xmlns:aink="http://schemas.microsoft.com/office/drawing/2016/ink" xmlns:am3d="http://schemas.microsoft.com/office/drawing/2017/model3d" xmlns:o="urn:schemas-microsoft-com:office:office" xmlns:r="http://schemas.openxmlformats.org/officeDocument/2006/relationships" xmlns:m="http://schemas.openxmlformats.org/officeDocument/2006/math" xmlns:v="urn:schemas-microsoft-com:vml" xmlns:wp14="http://schemas.microsoft.com/office/word/2010/wordprocessingDrawing" xmlns:wp="http://schemas.openxmlformats.org/drawingml/2006/wordprocessingDrawing" xmlns:w10="urn:schemas-microsoft-com:office:word" xmlns:w="http://schemas.openxmlformats.org/wordprocessingml/2006/main" xmlns:w14="http://schemas.microsoft.com/office/word/2010/wordml" xmlns:w15="http://schemas.microsoft.com/office/word/2012/wordml" xmlns:w16cex="http://schemas.microsoft.com/office/word/2018/wordml/cex" xmlns:w16cid="http://schemas.microsoft.com/office/word/2016/wordml/cid" xmlns:w16="http://schemas.microsoft.com/office/word/2018/wordml" xmlns:w16sdtdh="http://schemas.microsoft.com/office/word/2020/wordml/sdtdatahash" xmlns:w16se="http://schemas.microsoft.com/office/word/2015/wordml/symex" xmlns:wpg="http://schemas.microsoft.com/office/word/2010/wordprocessingGroup" xmlns:wpi="http://schemas.microsoft.com/office/word/2010/wordprocessingInk" xmlns:wne="http://schemas.microsoft.com/office/word/2006/wordml" xmlns:wps="http://schemas.microsoft.com/office/word/2010/wordprocessingShape" mc:Ignorable="w14 w15 w16se w16cid w16 w16cex w16sdtdh wp14">
   <w:p>
     <w:pPr>
       <w:pStyle w:val="En-tte"/>
@@ -3363,7 +3509,7 @@
 </file>
 
 <file path=word/numbering.xml><?xml version="1.0" encoding="utf-8"?>
-<w:numbering xmlns:wpc="http://schemas.microsoft.com/office/word/2010/wordprocessingCanvas" xmlns:cx="http://schemas.microsoft.com/office/drawing/2014/chartex" xmlns:cx1="http://schemas.microsoft.com/office/drawing/2015/9/8/chartex" xmlns:cx2="http://schemas.microsoft.com/office/drawing/2015/10/21/chartex" xmlns:cx3="http://schemas.microsoft.com/office/drawing/2016/5/9/chartex" xmlns:cx4="http://schemas.microsoft.com/office/drawing/2016/5/10/chartex" xmlns:cx5="http://schemas.microsoft.com/office/drawing/2016/5/11/chartex" xmlns:cx6="http://schemas.microsoft.com/office/drawing/2016/5/12/chartex" xmlns:cx7="http://schemas.microsoft.com/office/drawing/2016/5/13/chartex" xmlns:cx8="http://schemas.microsoft.com/office/drawing/2016/5/14/chartex" xmlns:mc="http://schemas.openxmlformats.org/markup-compatibility/2006" xmlns:aink="http://schemas.microsoft.com/office/drawing/2016/ink" xmlns:am3d="http://schemas.microsoft.com/office/drawing/2017/model3d" xmlns:o="urn:schemas-microsoft-com:office:office" xmlns:oel="http://schemas.microsoft.com/office/2019/extlst" xmlns:r="http://schemas.openxmlformats.org/officeDocument/2006/relationships" xmlns:m="http://schemas.openxmlformats.org/officeDocument/2006/math" xmlns:v="urn:schemas-microsoft-com:vml" xmlns:wp14="http://schemas.microsoft.com/office/word/2010/wordprocessingDrawing" xmlns:wp="http://schemas.openxmlformats.org/drawingml/2006/wordprocessingDrawing" xmlns:w10="urn:schemas-microsoft-com:office:word" xmlns:w="http://schemas.openxmlformats.org/wordprocessingml/2006/main" xmlns:w14="http://schemas.microsoft.com/office/word/2010/wordml" xmlns:w15="http://schemas.microsoft.com/office/word/2012/wordml" xmlns:w16cex="http://schemas.microsoft.com/office/word/2018/wordml/cex" xmlns:w16cid="http://schemas.microsoft.com/office/word/2016/wordml/cid" xmlns:w16="http://schemas.microsoft.com/office/word/2018/wordml" xmlns:w16sdtdh="http://schemas.microsoft.com/office/word/2020/wordml/sdtdatahash" xmlns:w16se="http://schemas.microsoft.com/office/word/2015/wordml/symex" xmlns:wpg="http://schemas.microsoft.com/office/word/2010/wordprocessingGroup" xmlns:wpi="http://schemas.microsoft.com/office/word/2010/wordprocessingInk" xmlns:wne="http://schemas.microsoft.com/office/word/2006/wordml" xmlns:wps="http://schemas.microsoft.com/office/word/2010/wordprocessingShape" mc:Ignorable="w14 w15 w16se w16cid w16 w16cex w16sdtdh wp14">
+<w:numbering xmlns:wpc="http://schemas.microsoft.com/office/word/2010/wordprocessingCanvas" xmlns:cx="http://schemas.microsoft.com/office/drawing/2014/chartex" xmlns:cx1="http://schemas.microsoft.com/office/drawing/2015/9/8/chartex" xmlns:cx2="http://schemas.microsoft.com/office/drawing/2015/10/21/chartex" xmlns:cx3="http://schemas.microsoft.com/office/drawing/2016/5/9/chartex" xmlns:cx4="http://schemas.microsoft.com/office/drawing/2016/5/10/chartex" xmlns:cx5="http://schemas.microsoft.com/office/drawing/2016/5/11/chartex" xmlns:cx6="http://schemas.microsoft.com/office/drawing/2016/5/12/chartex" xmlns:cx7="http://schemas.microsoft.com/office/drawing/2016/5/13/chartex" xmlns:cx8="http://schemas.microsoft.com/office/drawing/2016/5/14/chartex" xmlns:mc="http://schemas.openxmlformats.org/markup-compatibility/2006" xmlns:aink="http://schemas.microsoft.com/office/drawing/2016/ink" xmlns:am3d="http://schemas.microsoft.com/office/drawing/2017/model3d" xmlns:o="urn:schemas-microsoft-com:office:office" xmlns:r="http://schemas.openxmlformats.org/officeDocument/2006/relationships" xmlns:m="http://schemas.openxmlformats.org/officeDocument/2006/math" xmlns:v="urn:schemas-microsoft-com:vml" xmlns:wp14="http://schemas.microsoft.com/office/word/2010/wordprocessingDrawing" xmlns:wp="http://schemas.openxmlformats.org/drawingml/2006/wordprocessingDrawing" xmlns:w10="urn:schemas-microsoft-com:office:word" xmlns:w="http://schemas.openxmlformats.org/wordprocessingml/2006/main" xmlns:w14="http://schemas.microsoft.com/office/word/2010/wordml" xmlns:w15="http://schemas.microsoft.com/office/word/2012/wordml" xmlns:w16cex="http://schemas.microsoft.com/office/word/2018/wordml/cex" xmlns:w16cid="http://schemas.microsoft.com/office/word/2016/wordml/cid" xmlns:w16="http://schemas.microsoft.com/office/word/2018/wordml" xmlns:w16sdtdh="http://schemas.microsoft.com/office/word/2020/wordml/sdtdatahash" xmlns:w16se="http://schemas.microsoft.com/office/word/2015/wordml/symex" xmlns:wpg="http://schemas.microsoft.com/office/word/2010/wordprocessingGroup" xmlns:wpi="http://schemas.microsoft.com/office/word/2010/wordprocessingInk" xmlns:wne="http://schemas.microsoft.com/office/word/2006/wordml" xmlns:wps="http://schemas.microsoft.com/office/word/2010/wordprocessingShape" mc:Ignorable="w14 w15 w16se w16cid w16 w16cex w16sdtdh wp14">
   <w:abstractNum w:abstractNumId="0" w15:restartNumberingAfterBreak="0">
     <w:nsid w:val="07462E2B"/>
     <w:multiLevelType w:val="hybridMultilevel"/>
@@ -3655,13 +3801,13 @@
       </w:pPr>
     </w:lvl>
   </w:abstractNum>
-  <w:num w:numId="1" w16cid:durableId="203952732">
+  <w:num w:numId="1">
     <w:abstractNumId w:val="1"/>
   </w:num>
-  <w:num w:numId="2" w16cid:durableId="430008771">
+  <w:num w:numId="2">
     <w:abstractNumId w:val="2"/>
   </w:num>
-  <w:num w:numId="3" w16cid:durableId="1793866769">
+  <w:num w:numId="3">
     <w:abstractNumId w:val="0"/>
   </w:num>
 </w:numbering>
@@ -4330,6 +4476,25 @@
       <w:szCs w:val="26"/>
     </w:rPr>
   </w:style>
+  <w:style w:type="paragraph" w:styleId="NormalWeb">
+    <w:name w:val="Normal (Web)"/>
+    <w:basedOn w:val="Normal"/>
+    <w:uiPriority w:val="99"/>
+    <w:semiHidden/>
+    <w:unhideWhenUsed/>
+    <w:rsid w:val="00021467"/>
+    <w:pPr>
+      <w:spacing w:before="100" w:beforeAutospacing="1" w:after="100" w:afterAutospacing="1" w:line="240" w:lineRule="auto"/>
+    </w:pPr>
+    <w:rPr>
+      <w:rFonts w:ascii="Times New Roman" w:eastAsia="Times New Roman" w:hAnsi="Times New Roman" w:cs="Times New Roman"/>
+      <w:kern w:val="0"/>
+      <w:sz w:val="24"/>
+      <w:szCs w:val="24"/>
+      <w:lang w:eastAsia="fr-CH"/>
+      <w14:ligatures w14:val="none"/>
+    </w:rPr>
+  </w:style>
 </w:styles>
 </file>
 

</xml_diff>